<commit_message>
Update Actividad Fecha Desde y hasta, descripcion, franja Horaria
</commit_message>
<xml_diff>
--- a/Documentacion/Documento de Diseño de datos y flujo de informacion.docx
+++ b/Documentacion/Documento de Diseño de datos y flujo de informacion.docx
@@ -620,10 +620,10 @@
           <w:noProof/>
         </w:rPr>
         <w:drawing>
-          <wp:inline distT="0" distB="0" distL="0" distR="0" wp14:anchorId="47775B15" wp14:editId="7B0F830A">
-            <wp:extent cx="2377440" cy="1498030"/>
-            <wp:effectExtent l="0" t="0" r="3810" b="6985"/>
-            <wp:docPr id="11" name="Imagen 11"/>
+          <wp:inline distT="0" distB="0" distL="0" distR="0" wp14:anchorId="5A1440A8" wp14:editId="2C588378">
+            <wp:extent cx="2329733" cy="1990971"/>
+            <wp:effectExtent l="0" t="0" r="0" b="0"/>
+            <wp:docPr id="19" name="Imagen 19"/>
             <wp:cNvGraphicFramePr>
               <a:graphicFrameLocks xmlns:a="http://schemas.openxmlformats.org/drawingml/2006/main" noChangeAspect="1"/>
             </wp:cNvGraphicFramePr>
@@ -643,7 +643,7 @@
                   <pic:spPr>
                     <a:xfrm>
                       <a:off x="0" y="0"/>
-                      <a:ext cx="2394408" cy="1508721"/>
+                      <a:ext cx="2375717" cy="2030268"/>
                     </a:xfrm>
                     <a:prstGeom prst="rect">
                       <a:avLst/>
@@ -666,10 +666,10 @@
           <w:noProof/>
         </w:rPr>
         <w:drawing>
-          <wp:inline distT="0" distB="0" distL="0" distR="0" wp14:anchorId="6097D84E" wp14:editId="3C521C8D">
-            <wp:extent cx="2162175" cy="1285875"/>
-            <wp:effectExtent l="0" t="0" r="9525" b="9525"/>
-            <wp:docPr id="12" name="Imagen 12"/>
+          <wp:inline distT="0" distB="0" distL="0" distR="0" wp14:anchorId="7B3E535B" wp14:editId="3A32D824">
+            <wp:extent cx="2110005" cy="1590261"/>
+            <wp:effectExtent l="0" t="0" r="5080" b="0"/>
+            <wp:docPr id="20" name="Imagen 20"/>
             <wp:cNvGraphicFramePr>
               <a:graphicFrameLocks xmlns:a="http://schemas.openxmlformats.org/drawingml/2006/main" noChangeAspect="1"/>
             </wp:cNvGraphicFramePr>
@@ -689,7 +689,7 @@
                   <pic:spPr>
                     <a:xfrm>
                       <a:off x="0" y="0"/>
-                      <a:ext cx="2162175" cy="1285875"/>
+                      <a:ext cx="2132272" cy="1607043"/>
                     </a:xfrm>
                     <a:prstGeom prst="rect">
                       <a:avLst/>
@@ -712,6 +712,7 @@
         <w:rPr>
           <w:noProof/>
         </w:rPr>
+        <w:lastRenderedPageBreak/>
         <w:drawing>
           <wp:inline distT="0" distB="0" distL="0" distR="0" wp14:anchorId="65679489" wp14:editId="231F7E91">
             <wp:extent cx="2227580" cy="2221823"/>
@@ -805,7 +806,6 @@
         <w:rPr>
           <w:noProof/>
         </w:rPr>
-        <w:lastRenderedPageBreak/>
         <w:drawing>
           <wp:inline distT="0" distB="0" distL="0" distR="0" wp14:anchorId="3E708FEC" wp14:editId="333B5B30">
             <wp:extent cx="2536466" cy="1019402"/>
@@ -1043,28 +1043,7 @@
           <w:i/>
           <w:iCs/>
         </w:rPr>
-        <w:t>-</w:t>
-      </w:r>
-      <w:r>
-        <w:rPr>
-          <w:i/>
-          <w:iCs/>
-        </w:rPr>
-        <w:t xml:space="preserve">Se desarrollará una página al estilo despegar en donde se tendrá en el home, un filtro </w:t>
-      </w:r>
-      <w:r>
-        <w:rPr>
-          <w:i/>
-          <w:iCs/>
-        </w:rPr>
-        <w:t xml:space="preserve">inicial </w:t>
-      </w:r>
-      <w:r>
-        <w:rPr>
-          <w:i/>
-          <w:iCs/>
-        </w:rPr>
-        <w:t>para indicar el destino y comenzar a operar eligiendo una actividad, alojamiento, vuelo o paquete, pudiendo filtrar por los distintos campos de las mismas como por ejemplo tipo de régimen u alojamiento para el hotel, valoración para los vuelos, si cuenta con discapacidad, etc.  El cliente luego de seleccionar su paquete, vuelo, actividad, alojamiento o incluso armar un paquete a su medida seleccionando cada uno de estos 3 últimos, se le redirigirá para poder efectuar la reserva del mismo.</w:t>
+        <w:t>-Se desarrollará una página al estilo despegar en donde se tendrá en el home, un filtro inicial para indicar el destino y comenzar a operar eligiendo una actividad, alojamiento, vuelo o paquete, pudiendo filtrar por los distintos campos de las mismas como por ejemplo tipo de régimen u alojamiento para el hotel, valoración para los vuelos, si cuenta con discapacidad, etc.  El cliente luego de seleccionar su paquete, vuelo, actividad, alojamiento o incluso armar un paquete a su medida seleccionando cada uno de estos 3 últimos, se le redirigirá para poder efectuar la reserva del mismo.</w:t>
       </w:r>
       <w:r>
         <w:rPr>
@@ -1094,28 +1073,7 @@
           <w:i/>
           <w:iCs/>
         </w:rPr>
-        <w:t xml:space="preserve"> -H</w:t>
-      </w:r>
-      <w:r>
-        <w:rPr>
-          <w:i/>
-          <w:iCs/>
-        </w:rPr>
-        <w:t>otel</w:t>
-      </w:r>
-      <w:r>
-        <w:rPr>
-          <w:i/>
-          <w:iCs/>
-        </w:rPr>
-        <w:t>es</w:t>
-      </w:r>
-      <w:r>
-        <w:rPr>
-          <w:i/>
-          <w:iCs/>
-        </w:rPr>
-        <w:t xml:space="preserve"> </w:t>
+        <w:t xml:space="preserve"> -Hoteles </w:t>
       </w:r>
       <w:r>
         <w:rPr>
@@ -1151,14 +1109,7 @@
           <w:iCs/>
         </w:rPr>
         <w:tab/>
-        <w:t xml:space="preserve">        -C</w:t>
-      </w:r>
-      <w:r>
-        <w:rPr>
-          <w:i/>
-          <w:iCs/>
-        </w:rPr>
-        <w:t xml:space="preserve">antidad de personas </w:t>
+        <w:t xml:space="preserve">        -Cantidad de personas </w:t>
       </w:r>
       <w:r>
         <w:rPr>
@@ -1194,14 +1145,7 @@
           <w:iCs/>
         </w:rPr>
         <w:tab/>
-        <w:t xml:space="preserve">        -H</w:t>
-      </w:r>
-      <w:r>
-        <w:rPr>
-          <w:i/>
-          <w:iCs/>
-        </w:rPr>
-        <w:t>abitaciones</w:t>
+        <w:t xml:space="preserve">        -Habitaciones</w:t>
       </w:r>
       <w:r>
         <w:rPr>
@@ -1324,49 +1268,8 @@
           <w:i/>
           <w:iCs/>
         </w:rPr>
-        <w:t xml:space="preserve">Filtros para búsqueda de </w:t>
-      </w:r>
-      <w:r>
-        <w:rPr>
-          <w:i/>
-          <w:iCs/>
-        </w:rPr>
-        <w:t>vuelos</w:t>
-      </w:r>
-      <w:r>
-        <w:rPr>
-          <w:i/>
-          <w:iCs/>
-        </w:rPr>
-        <w:t xml:space="preserve">:  </w:t>
-      </w:r>
-      <w:r>
-        <w:rPr>
-          <w:i/>
-          <w:iCs/>
-        </w:rPr>
-        <w:t xml:space="preserve">     </w:t>
-      </w:r>
-      <w:r>
-        <w:rPr>
-          <w:i/>
-          <w:iCs/>
-        </w:rPr>
-        <w:t>-</w:t>
-      </w:r>
-      <w:r>
-        <w:rPr>
-          <w:i/>
-          <w:iCs/>
-        </w:rPr>
-        <w:t>Fechas</w:t>
-      </w:r>
-      <w:r>
-        <w:rPr>
-          <w:i/>
-          <w:iCs/>
-        </w:rPr>
-        <w:t xml:space="preserve"> </w:t>
+        <w:lastRenderedPageBreak/>
+        <w:t xml:space="preserve">Filtros para búsqueda de vuelos:       -Fechas </w:t>
       </w:r>
       <w:r>
         <w:rPr>
@@ -1402,21 +1305,7 @@
           <w:iCs/>
         </w:rPr>
         <w:tab/>
-        <w:t xml:space="preserve">        -</w:t>
-      </w:r>
-      <w:r>
-        <w:rPr>
-          <w:i/>
-          <w:iCs/>
-        </w:rPr>
-        <w:t>Origen y destino</w:t>
-      </w:r>
-      <w:r>
-        <w:rPr>
-          <w:i/>
-          <w:iCs/>
-        </w:rPr>
-        <w:t xml:space="preserve"> </w:t>
+        <w:t xml:space="preserve">        -Origen y destino </w:t>
       </w:r>
       <w:r>
         <w:rPr>
@@ -1452,14 +1341,7 @@
           <w:iCs/>
         </w:rPr>
         <w:tab/>
-        <w:t xml:space="preserve">        -</w:t>
-      </w:r>
-      <w:r>
-        <w:rPr>
-          <w:i/>
-          <w:iCs/>
-        </w:rPr>
-        <w:t>Si es ida o ida-vuelta</w:t>
+        <w:t xml:space="preserve">        -Si es ida o ida-vuelta</w:t>
       </w:r>
       <w:r>
         <w:rPr>
@@ -1495,14 +1377,7 @@
           <w:iCs/>
         </w:rPr>
         <w:tab/>
-        <w:t xml:space="preserve">        -</w:t>
-      </w:r>
-      <w:r>
-        <w:rPr>
-          <w:i/>
-          <w:iCs/>
-        </w:rPr>
-        <w:t xml:space="preserve">Valoración </w:t>
+        <w:t xml:space="preserve">        -Valoración </w:t>
       </w:r>
       <w:r>
         <w:rPr>
@@ -1538,14 +1413,7 @@
           <w:iCs/>
         </w:rPr>
         <w:tab/>
-        <w:t xml:space="preserve">        -</w:t>
-      </w:r>
-      <w:r>
-        <w:rPr>
-          <w:i/>
-          <w:iCs/>
-        </w:rPr>
-        <w:t>Clase</w:t>
+        <w:t xml:space="preserve">        -Clase</w:t>
       </w:r>
       <w:r>
         <w:rPr>
@@ -1581,14 +1449,7 @@
           <w:iCs/>
         </w:rPr>
         <w:tab/>
-        <w:t xml:space="preserve">        -</w:t>
-      </w:r>
-      <w:r>
-        <w:rPr>
-          <w:i/>
-          <w:iCs/>
-        </w:rPr>
-        <w:t>Directo o con escalas</w:t>
+        <w:t xml:space="preserve">        -Directo o con escalas</w:t>
       </w:r>
     </w:p>
     <w:p>
@@ -1603,49 +1464,7 @@
           <w:i/>
           <w:iCs/>
         </w:rPr>
-        <w:t xml:space="preserve">Filtros para búsqueda de </w:t>
-      </w:r>
-      <w:r>
-        <w:rPr>
-          <w:i/>
-          <w:iCs/>
-        </w:rPr>
-        <w:t>hotel</w:t>
-      </w:r>
-      <w:r>
-        <w:rPr>
-          <w:i/>
-          <w:iCs/>
-        </w:rPr>
-        <w:t xml:space="preserve">:  </w:t>
-      </w:r>
-      <w:r>
-        <w:rPr>
-          <w:i/>
-          <w:iCs/>
-        </w:rPr>
-        <w:t xml:space="preserve">       </w:t>
-      </w:r>
-      <w:r>
-        <w:rPr>
-          <w:i/>
-          <w:iCs/>
-        </w:rPr>
-        <w:t>-</w:t>
-      </w:r>
-      <w:r>
-        <w:rPr>
-          <w:i/>
-          <w:iCs/>
-        </w:rPr>
-        <w:t>Tipo Alojamiento</w:t>
-      </w:r>
-      <w:r>
-        <w:rPr>
-          <w:i/>
-          <w:iCs/>
-        </w:rPr>
-        <w:t xml:space="preserve"> </w:t>
+        <w:t xml:space="preserve">Filtros para búsqueda de hotel:         -Tipo Alojamiento </w:t>
       </w:r>
       <w:r>
         <w:rPr>
@@ -1681,14 +1500,7 @@
           <w:iCs/>
         </w:rPr>
         <w:tab/>
-        <w:t xml:space="preserve">        -</w:t>
-      </w:r>
-      <w:r>
-        <w:rPr>
-          <w:i/>
-          <w:iCs/>
-        </w:rPr>
-        <w:t>Cantidad estrellas</w:t>
+        <w:t xml:space="preserve">        -Cantidad estrellas</w:t>
       </w:r>
       <w:r>
         <w:rPr>
@@ -1724,14 +1536,7 @@
           <w:iCs/>
         </w:rPr>
         <w:tab/>
-        <w:t xml:space="preserve">        -</w:t>
-      </w:r>
-      <w:r>
-        <w:rPr>
-          <w:i/>
-          <w:iCs/>
-        </w:rPr>
-        <w:t>Tipo régimen</w:t>
+        <w:t xml:space="preserve">        -Tipo régimen</w:t>
       </w:r>
       <w:r>
         <w:rPr>
@@ -1767,14 +1572,7 @@
           <w:iCs/>
         </w:rPr>
         <w:tab/>
-        <w:t xml:space="preserve">        -</w:t>
-      </w:r>
-      <w:r>
-        <w:rPr>
-          <w:i/>
-          <w:iCs/>
-        </w:rPr>
-        <w:t>Tipo servicio</w:t>
+        <w:t xml:space="preserve">        -Tipo servicio</w:t>
       </w:r>
       <w:r>
         <w:rPr>
@@ -1810,28 +1608,7 @@
           <w:iCs/>
         </w:rPr>
         <w:tab/>
-        <w:t xml:space="preserve">        -</w:t>
-      </w:r>
-      <w:r>
-        <w:rPr>
-          <w:i/>
-          <w:iCs/>
-        </w:rPr>
-        <w:t>Tipo</w:t>
-      </w:r>
-      <w:r>
-        <w:rPr>
-          <w:i/>
-          <w:iCs/>
-        </w:rPr>
-        <w:t xml:space="preserve"> </w:t>
-      </w:r>
-      <w:r>
-        <w:rPr>
-          <w:i/>
-          <w:iCs/>
-        </w:rPr>
-        <w:t>habitaciones</w:t>
+        <w:t xml:space="preserve">        -Tipo habitaciones</w:t>
       </w:r>
     </w:p>
     <w:p>
@@ -1846,36 +1623,7 @@
           <w:i/>
           <w:iCs/>
         </w:rPr>
-        <w:lastRenderedPageBreak/>
-        <w:t xml:space="preserve">Filtros para búsqueda de </w:t>
-      </w:r>
-      <w:r>
-        <w:rPr>
-          <w:i/>
-          <w:iCs/>
-        </w:rPr>
-        <w:t>actividad</w:t>
-      </w:r>
-      <w:r>
-        <w:rPr>
-          <w:i/>
-          <w:iCs/>
-        </w:rPr>
-        <w:t>:  -</w:t>
-      </w:r>
-      <w:r>
-        <w:rPr>
-          <w:i/>
-          <w:iCs/>
-        </w:rPr>
-        <w:t>Fechas</w:t>
-      </w:r>
-      <w:r>
-        <w:rPr>
-          <w:i/>
-          <w:iCs/>
-        </w:rPr>
-        <w:t xml:space="preserve"> </w:t>
+        <w:t xml:space="preserve">Filtros para búsqueda de actividad:  -Fechas </w:t>
       </w:r>
       <w:r>
         <w:rPr>
@@ -1911,14 +1659,7 @@
           <w:iCs/>
         </w:rPr>
         <w:tab/>
-        <w:t xml:space="preserve">        -</w:t>
-      </w:r>
-      <w:r>
-        <w:rPr>
-          <w:i/>
-          <w:iCs/>
-        </w:rPr>
-        <w:t>Lugar</w:t>
+        <w:t xml:space="preserve">        -Lugar</w:t>
       </w:r>
       <w:r>
         <w:rPr>
@@ -2496,6 +2237,7 @@
     <w:lsdException w:name="HTML Sample" w:semiHidden="1" w:unhideWhenUsed="1"/>
     <w:lsdException w:name="HTML Typewriter" w:semiHidden="1" w:unhideWhenUsed="1"/>
     <w:lsdException w:name="HTML Variable" w:semiHidden="1" w:unhideWhenUsed="1"/>
+    <w:lsdException w:name="Normal Table" w:semiHidden="1" w:unhideWhenUsed="1"/>
     <w:lsdException w:name="annotation subject" w:semiHidden="1" w:unhideWhenUsed="1"/>
     <w:lsdException w:name="No List" w:semiHidden="1" w:unhideWhenUsed="1"/>
     <w:lsdException w:name="Outline List 1" w:semiHidden="1" w:unhideWhenUsed="1"/>
@@ -2542,8 +2284,10 @@
     <w:lsdException w:name="Table Subtle 2" w:semiHidden="1" w:unhideWhenUsed="1"/>
     <w:lsdException w:name="Table Web 1" w:semiHidden="1" w:unhideWhenUsed="1"/>
     <w:lsdException w:name="Table Web 2" w:semiHidden="1" w:unhideWhenUsed="1"/>
+    <w:lsdException w:name="Table Web 3" w:semiHidden="1" w:unhideWhenUsed="1"/>
     <w:lsdException w:name="Balloon Text" w:semiHidden="1" w:unhideWhenUsed="1"/>
     <w:lsdException w:name="Table Grid" w:uiPriority="39"/>
+    <w:lsdException w:name="Table Theme" w:semiHidden="1" w:unhideWhenUsed="1"/>
     <w:lsdException w:name="Placeholder Text" w:semiHidden="1"/>
     <w:lsdException w:name="No Spacing" w:uiPriority="1" w:qFormat="1"/>
     <w:lsdException w:name="Light Shading" w:uiPriority="60"/>

</xml_diff>

<commit_message>
Agrego Nombre a actividad y cambio tipo de dato de Clase en vuelos
</commit_message>
<xml_diff>
--- a/Documentacion/Documento de Diseño de datos y flujo de informacion.docx
+++ b/Documentacion/Documento de Diseño de datos y flujo de informacion.docx
@@ -484,10 +484,10 @@
           <w:noProof/>
         </w:rPr>
         <w:drawing>
-          <wp:inline distT="0" distB="0" distL="0" distR="0" wp14:anchorId="01331612" wp14:editId="1FE25F99">
-            <wp:extent cx="2181225" cy="1857375"/>
-            <wp:effectExtent l="0" t="0" r="9525" b="9525"/>
-            <wp:docPr id="8" name="Imagen 8"/>
+          <wp:inline distT="0" distB="0" distL="0" distR="0" wp14:anchorId="0727F541" wp14:editId="3CD1C4DE">
+            <wp:extent cx="2410485" cy="1995778"/>
+            <wp:effectExtent l="0" t="0" r="0" b="5080"/>
+            <wp:docPr id="11" name="Imagen 11"/>
             <wp:cNvGraphicFramePr>
               <a:graphicFrameLocks xmlns:a="http://schemas.openxmlformats.org/drawingml/2006/main" noChangeAspect="1"/>
             </wp:cNvGraphicFramePr>
@@ -507,7 +507,7 @@
                   <pic:spPr>
                     <a:xfrm>
                       <a:off x="0" y="0"/>
-                      <a:ext cx="2181225" cy="1857375"/>
+                      <a:ext cx="2415817" cy="2000192"/>
                     </a:xfrm>
                     <a:prstGeom prst="rect">
                       <a:avLst/>
@@ -666,10 +666,10 @@
           <w:noProof/>
         </w:rPr>
         <w:drawing>
-          <wp:inline distT="0" distB="0" distL="0" distR="0" wp14:anchorId="7B3E535B" wp14:editId="3A32D824">
-            <wp:extent cx="2110005" cy="1590261"/>
-            <wp:effectExtent l="0" t="0" r="5080" b="0"/>
-            <wp:docPr id="20" name="Imagen 20"/>
+          <wp:inline distT="0" distB="0" distL="0" distR="0" wp14:anchorId="66609493" wp14:editId="64FD4225">
+            <wp:extent cx="1940400" cy="1685676"/>
+            <wp:effectExtent l="0" t="0" r="3175" b="0"/>
+            <wp:docPr id="8" name="Imagen 8"/>
             <wp:cNvGraphicFramePr>
               <a:graphicFrameLocks xmlns:a="http://schemas.openxmlformats.org/drawingml/2006/main" noChangeAspect="1"/>
             </wp:cNvGraphicFramePr>
@@ -689,7 +689,7 @@
                   <pic:spPr>
                     <a:xfrm>
                       <a:off x="0" y="0"/>
-                      <a:ext cx="2132272" cy="1607043"/>
+                      <a:ext cx="1976645" cy="1717163"/>
                     </a:xfrm>
                     <a:prstGeom prst="rect">
                       <a:avLst/>

</xml_diff>

<commit_message>
Actualizo back, docu y dia - se saco lugar de actividad
</commit_message>
<xml_diff>
--- a/Documentacion/Documento de Diseño de datos y flujo de informacion.docx
+++ b/Documentacion/Documento de Diseño de datos y flujo de informacion.docx
@@ -1,6 +1,6 @@
 
 <file path=word/document.xml><?xml version="1.0" encoding="utf-8"?>
-<w:document xmlns:wpc="http://schemas.microsoft.com/office/word/2010/wordprocessingCanvas" xmlns:cx="http://schemas.microsoft.com/office/drawing/2014/chartex" xmlns:cx1="http://schemas.microsoft.com/office/drawing/2015/9/8/chartex" xmlns:mc="http://schemas.openxmlformats.org/markup-compatibility/2006" xmlns:o="urn:schemas-microsoft-com:office:office" xmlns:r="http://schemas.openxmlformats.org/officeDocument/2006/relationships" xmlns:m="http://schemas.openxmlformats.org/officeDocument/2006/math" xmlns:v="urn:schemas-microsoft-com:vml" xmlns:wp14="http://schemas.microsoft.com/office/word/2010/wordprocessingDrawing" xmlns:wp="http://schemas.openxmlformats.org/drawingml/2006/wordprocessingDrawing" xmlns:w10="urn:schemas-microsoft-com:office:word" xmlns:w="http://schemas.openxmlformats.org/wordprocessingml/2006/main" xmlns:w14="http://schemas.microsoft.com/office/word/2010/wordml" xmlns:w15="http://schemas.microsoft.com/office/word/2012/wordml" xmlns:w16se="http://schemas.microsoft.com/office/word/2015/wordml/symex" xmlns:wpg="http://schemas.microsoft.com/office/word/2010/wordprocessingGroup" xmlns:wpi="http://schemas.microsoft.com/office/word/2010/wordprocessingInk" xmlns:wne="http://schemas.microsoft.com/office/word/2006/wordml" xmlns:wps="http://schemas.microsoft.com/office/word/2010/wordprocessingShape" mc:Ignorable="w14 w15 w16se wp14">
+<w:document xmlns:wpc="http://schemas.microsoft.com/office/word/2010/wordprocessingCanvas" xmlns:cx="http://schemas.microsoft.com/office/drawing/2014/chartex" xmlns:cx1="http://schemas.microsoft.com/office/drawing/2015/9/8/chartex" xmlns:cx2="http://schemas.microsoft.com/office/drawing/2015/10/21/chartex" xmlns:cx3="http://schemas.microsoft.com/office/drawing/2016/5/9/chartex" xmlns:cx4="http://schemas.microsoft.com/office/drawing/2016/5/10/chartex" xmlns:cx5="http://schemas.microsoft.com/office/drawing/2016/5/11/chartex" xmlns:cx6="http://schemas.microsoft.com/office/drawing/2016/5/12/chartex" xmlns:cx7="http://schemas.microsoft.com/office/drawing/2016/5/13/chartex" xmlns:cx8="http://schemas.microsoft.com/office/drawing/2016/5/14/chartex" xmlns:mc="http://schemas.openxmlformats.org/markup-compatibility/2006" xmlns:aink="http://schemas.microsoft.com/office/drawing/2016/ink" xmlns:am3d="http://schemas.microsoft.com/office/drawing/2017/model3d" xmlns:o="urn:schemas-microsoft-com:office:office" xmlns:r="http://schemas.openxmlformats.org/officeDocument/2006/relationships" xmlns:m="http://schemas.openxmlformats.org/officeDocument/2006/math" xmlns:v="urn:schemas-microsoft-com:vml" xmlns:wp14="http://schemas.microsoft.com/office/word/2010/wordprocessingDrawing" xmlns:wp="http://schemas.openxmlformats.org/drawingml/2006/wordprocessingDrawing" xmlns:w10="urn:schemas-microsoft-com:office:word" xmlns:w="http://schemas.openxmlformats.org/wordprocessingml/2006/main" xmlns:w14="http://schemas.microsoft.com/office/word/2010/wordml" xmlns:w15="http://schemas.microsoft.com/office/word/2012/wordml" xmlns:w16cex="http://schemas.microsoft.com/office/word/2018/wordml/cex" xmlns:w16cid="http://schemas.microsoft.com/office/word/2016/wordml/cid" xmlns:w16="http://schemas.microsoft.com/office/word/2018/wordml" xmlns:w16se="http://schemas.microsoft.com/office/word/2015/wordml/symex" xmlns:wpg="http://schemas.microsoft.com/office/word/2010/wordprocessingGroup" xmlns:wpi="http://schemas.microsoft.com/office/word/2010/wordprocessingInk" xmlns:wne="http://schemas.microsoft.com/office/word/2006/wordml" xmlns:wps="http://schemas.microsoft.com/office/word/2010/wordprocessingShape" mc:Ignorable="w14 w15 w16se w16cid w16 w16cex wp14">
   <w:body>
     <w:p>
       <w:pPr>
@@ -155,37 +155,19 @@
         </w:rPr>
         <w:t xml:space="preserve">-En cuanto al diseño de datos, luego de analizar las entidades que se utilizarían en el desarrollo del sistema de gestión de vuelos, se </w:t>
       </w:r>
-      <w:proofErr w:type="spellStart"/>
-      <w:r>
-        <w:rPr>
-          <w:i/>
-          <w:iCs/>
-        </w:rPr>
-        <w:t>armo</w:t>
-      </w:r>
-      <w:proofErr w:type="spellEnd"/>
-      <w:r>
-        <w:rPr>
-          <w:i/>
-          <w:iCs/>
-        </w:rPr>
-        <w:t xml:space="preserve"> un diagrama de entidad relación para la BD y las clases de datos en el proyecto de Back-</w:t>
-      </w:r>
-      <w:proofErr w:type="spellStart"/>
-      <w:r>
-        <w:rPr>
-          <w:i/>
-          <w:iCs/>
-        </w:rPr>
-        <w:t>End</w:t>
-      </w:r>
-      <w:proofErr w:type="spellEnd"/>
-      <w:r>
-        <w:rPr>
-          <w:i/>
-          <w:iCs/>
-        </w:rPr>
-        <w:t>, teniendo ambos las relaciones correspondientes en cuanto a nombres y tipo de campos.</w:t>
+      <w:r>
+        <w:rPr>
+          <w:i/>
+          <w:iCs/>
+        </w:rPr>
+        <w:t>armó</w:t>
+      </w:r>
+      <w:r>
+        <w:rPr>
+          <w:i/>
+          <w:iCs/>
+        </w:rPr>
+        <w:t xml:space="preserve"> un diagrama de entidad relación para la BD y las clases de datos en el proyecto de Back-End, teniendo ambos las relaciones correspondientes en cuanto a nombres y tipo de campos.</w:t>
       </w:r>
       <w:r>
         <w:rPr>
@@ -193,23 +175,7 @@
           <w:iCs/>
         </w:rPr>
         <w:br/>
-        <w:t xml:space="preserve">A continuación, se puede contrastar la comparación de ambos y su similitud de </w:t>
-      </w:r>
-      <w:proofErr w:type="spellStart"/>
-      <w:r>
-        <w:rPr>
-          <w:i/>
-          <w:iCs/>
-        </w:rPr>
-        <w:t>como</w:t>
-      </w:r>
-      <w:proofErr w:type="spellEnd"/>
-      <w:r>
-        <w:rPr>
-          <w:i/>
-          <w:iCs/>
-        </w:rPr>
-        <w:t xml:space="preserve"> quedaría el diseño de datos.</w:t>
+        <w:t>A continuación, se puede contrastar la comparación de ambos y su similitud de como quedaría el diseño de datos.</w:t>
       </w:r>
     </w:p>
     <w:p/>
@@ -217,12 +183,11 @@
       <w:r>
         <w:rPr>
           <w:noProof/>
-          <w:lang w:val="en-US"/>
         </w:rPr>
         <w:drawing>
-          <wp:inline distT="0" distB="0" distL="0" distR="0" wp14:anchorId="33A7361E" wp14:editId="12D4B7BB">
-            <wp:extent cx="2035534" cy="2053761"/>
-            <wp:effectExtent l="0" t="0" r="3175" b="3810"/>
+          <wp:inline distT="0" distB="0" distL="0" distR="0" wp14:anchorId="1EDFF0FD" wp14:editId="32F3F21A">
+            <wp:extent cx="1796995" cy="2004773"/>
+            <wp:effectExtent l="0" t="0" r="0" b="0"/>
             <wp:docPr id="1" name="Imagen 1"/>
             <wp:cNvGraphicFramePr>
               <a:graphicFrameLocks xmlns:a="http://schemas.openxmlformats.org/drawingml/2006/main" noChangeAspect="1"/>
@@ -243,7 +208,7 @@
                   <pic:spPr>
                     <a:xfrm>
                       <a:off x="0" y="0"/>
-                      <a:ext cx="2064619" cy="2083107"/>
+                      <a:ext cx="1835914" cy="2048192"/>
                     </a:xfrm>
                     <a:prstGeom prst="rect">
                       <a:avLst/>
@@ -299,8 +264,6 @@
           </wp:inline>
         </w:drawing>
       </w:r>
-      <w:bookmarkStart w:id="0" w:name="_GoBack"/>
-      <w:bookmarkEnd w:id="0"/>
     </w:p>
     <w:p>
       <w:pPr>
@@ -427,13 +390,12 @@
       <w:r>
         <w:rPr>
           <w:noProof/>
-          <w:lang w:val="en-US"/>
         </w:rPr>
         <w:drawing>
-          <wp:inline distT="0" distB="0" distL="0" distR="0" wp14:anchorId="24E20819" wp14:editId="0B0DA013">
-            <wp:extent cx="2305879" cy="2408935"/>
-            <wp:effectExtent l="0" t="0" r="0" b="0"/>
-            <wp:docPr id="6" name="Imagen 6"/>
+          <wp:inline distT="0" distB="0" distL="0" distR="0" wp14:anchorId="0370865A" wp14:editId="4A261206">
+            <wp:extent cx="2186609" cy="2378766"/>
+            <wp:effectExtent l="0" t="0" r="4445" b="2540"/>
+            <wp:docPr id="23" name="Imagen 23"/>
             <wp:cNvGraphicFramePr>
               <a:graphicFrameLocks xmlns:a="http://schemas.openxmlformats.org/drawingml/2006/main" noChangeAspect="1"/>
             </wp:cNvGraphicFramePr>
@@ -453,7 +415,7 @@
                   <pic:spPr>
                     <a:xfrm>
                       <a:off x="0" y="0"/>
-                      <a:ext cx="2326943" cy="2430940"/>
+                      <a:ext cx="2231309" cy="2427394"/>
                     </a:xfrm>
                     <a:prstGeom prst="rect">
                       <a:avLst/>
@@ -471,7 +433,7 @@
           <w:lang w:val="en-US"/>
         </w:rPr>
         <w:drawing>
-          <wp:inline distT="0" distB="0" distL="0" distR="0" wp14:anchorId="4643E72B" wp14:editId="360844D9">
+          <wp:inline distT="0" distB="0" distL="0" distR="0" wp14:anchorId="4643E72B" wp14:editId="4A75D03C">
             <wp:extent cx="1971675" cy="1838325"/>
             <wp:effectExtent l="0" t="0" r="9525" b="9525"/>
             <wp:docPr id="5" name="Imagen 5"/>
@@ -518,13 +480,12 @@
       <w:r>
         <w:rPr>
           <w:noProof/>
-          <w:lang w:val="en-US"/>
         </w:rPr>
         <w:drawing>
-          <wp:inline distT="0" distB="0" distL="0" distR="0" wp14:anchorId="0C9B08D5" wp14:editId="688637E2">
-            <wp:extent cx="2227666" cy="2107096"/>
-            <wp:effectExtent l="0" t="0" r="1270" b="7620"/>
-            <wp:docPr id="7" name="Imagen 7"/>
+          <wp:inline distT="0" distB="0" distL="0" distR="0" wp14:anchorId="2F0F374E" wp14:editId="02CCBBD2">
+            <wp:extent cx="2067053" cy="1963972"/>
+            <wp:effectExtent l="0" t="0" r="0" b="0"/>
+            <wp:docPr id="4" name="Imagen 4"/>
             <wp:cNvGraphicFramePr>
               <a:graphicFrameLocks xmlns:a="http://schemas.openxmlformats.org/drawingml/2006/main" noChangeAspect="1"/>
             </wp:cNvGraphicFramePr>
@@ -544,7 +505,7 @@
                   <pic:spPr>
                     <a:xfrm>
                       <a:off x="0" y="0"/>
-                      <a:ext cx="2259373" cy="2137087"/>
+                      <a:ext cx="2093535" cy="1989133"/>
                     </a:xfrm>
                     <a:prstGeom prst="rect">
                       <a:avLst/>
@@ -608,13 +569,12 @@
       <w:r>
         <w:rPr>
           <w:noProof/>
-          <w:lang w:val="en-US"/>
         </w:rPr>
         <w:drawing>
-          <wp:inline distT="0" distB="0" distL="0" distR="0" wp14:anchorId="11120574" wp14:editId="557C57BD">
-            <wp:extent cx="2342852" cy="1693628"/>
-            <wp:effectExtent l="0" t="0" r="635" b="1905"/>
-            <wp:docPr id="9" name="Imagen 9"/>
+          <wp:inline distT="0" distB="0" distL="0" distR="0" wp14:anchorId="06109732" wp14:editId="7DF0E926">
+            <wp:extent cx="1948070" cy="1896397"/>
+            <wp:effectExtent l="0" t="0" r="0" b="8890"/>
+            <wp:docPr id="22" name="Imagen 22"/>
             <wp:cNvGraphicFramePr>
               <a:graphicFrameLocks xmlns:a="http://schemas.openxmlformats.org/drawingml/2006/main" noChangeAspect="1"/>
             </wp:cNvGraphicFramePr>
@@ -634,7 +594,7 @@
                   <pic:spPr>
                     <a:xfrm>
                       <a:off x="0" y="0"/>
-                      <a:ext cx="2370260" cy="1713441"/>
+                      <a:ext cx="1972934" cy="1920601"/>
                     </a:xfrm>
                     <a:prstGeom prst="rect">
                       <a:avLst/>
@@ -704,13 +664,12 @@
       <w:r>
         <w:rPr>
           <w:noProof/>
-          <w:lang w:val="en-US"/>
         </w:rPr>
         <w:drawing>
-          <wp:inline distT="0" distB="0" distL="0" distR="0" wp14:anchorId="5A1440A8" wp14:editId="2C588378">
-            <wp:extent cx="2329733" cy="1990971"/>
-            <wp:effectExtent l="0" t="0" r="0" b="0"/>
-            <wp:docPr id="19" name="Imagen 19"/>
+          <wp:inline distT="0" distB="0" distL="0" distR="0" wp14:anchorId="44B4759B" wp14:editId="2B590350">
+            <wp:extent cx="2146853" cy="1806431"/>
+            <wp:effectExtent l="0" t="0" r="6350" b="3810"/>
+            <wp:docPr id="3" name="Imagen 3"/>
             <wp:cNvGraphicFramePr>
               <a:graphicFrameLocks xmlns:a="http://schemas.openxmlformats.org/drawingml/2006/main" noChangeAspect="1"/>
             </wp:cNvGraphicFramePr>
@@ -730,7 +689,7 @@
                   <pic:spPr>
                     <a:xfrm>
                       <a:off x="0" y="0"/>
-                      <a:ext cx="2375717" cy="2030268"/>
+                      <a:ext cx="2189756" cy="1842531"/>
                     </a:xfrm>
                     <a:prstGeom prst="rect">
                       <a:avLst/>
@@ -751,13 +710,12 @@
       <w:r>
         <w:rPr>
           <w:noProof/>
-          <w:lang w:val="en-US"/>
         </w:rPr>
         <w:drawing>
-          <wp:inline distT="0" distB="0" distL="0" distR="0" wp14:anchorId="66609493" wp14:editId="64FD4225">
-            <wp:extent cx="1940400" cy="1685676"/>
-            <wp:effectExtent l="0" t="0" r="3175" b="0"/>
-            <wp:docPr id="8" name="Imagen 8"/>
+          <wp:inline distT="0" distB="0" distL="0" distR="0" wp14:anchorId="535E2151" wp14:editId="637CF664">
+            <wp:extent cx="2212086" cy="1693628"/>
+            <wp:effectExtent l="0" t="0" r="0" b="1905"/>
+            <wp:docPr id="2" name="Imagen 2"/>
             <wp:cNvGraphicFramePr>
               <a:graphicFrameLocks xmlns:a="http://schemas.openxmlformats.org/drawingml/2006/main" noChangeAspect="1"/>
             </wp:cNvGraphicFramePr>
@@ -777,7 +735,7 @@
                   <pic:spPr>
                     <a:xfrm>
                       <a:off x="0" y="0"/>
-                      <a:ext cx="1976645" cy="1717163"/>
+                      <a:ext cx="2218535" cy="1698566"/>
                     </a:xfrm>
                     <a:prstGeom prst="rect">
                       <a:avLst/>
@@ -799,14 +757,13 @@
       <w:r>
         <w:rPr>
           <w:noProof/>
-          <w:lang w:val="en-US"/>
         </w:rPr>
         <w:lastRenderedPageBreak/>
         <w:drawing>
-          <wp:inline distT="0" distB="0" distL="0" distR="0" wp14:anchorId="65679489" wp14:editId="231F7E91">
-            <wp:extent cx="2227580" cy="2221823"/>
-            <wp:effectExtent l="0" t="0" r="1270" b="7620"/>
-            <wp:docPr id="13" name="Imagen 13"/>
+          <wp:inline distT="0" distB="0" distL="0" distR="0" wp14:anchorId="255EA7D5" wp14:editId="684AAB0A">
+            <wp:extent cx="2043486" cy="2070094"/>
+            <wp:effectExtent l="0" t="0" r="0" b="6985"/>
+            <wp:docPr id="24" name="Imagen 24"/>
             <wp:cNvGraphicFramePr>
               <a:graphicFrameLocks xmlns:a="http://schemas.openxmlformats.org/drawingml/2006/main" noChangeAspect="1"/>
             </wp:cNvGraphicFramePr>
@@ -826,7 +783,7 @@
                   <pic:spPr>
                     <a:xfrm>
                       <a:off x="0" y="0"/>
-                      <a:ext cx="2259898" cy="2254058"/>
+                      <a:ext cx="2072648" cy="2099636"/>
                     </a:xfrm>
                     <a:prstGeom prst="rect">
                       <a:avLst/>
@@ -1144,23 +1101,7 @@
           <w:i/>
           <w:iCs/>
         </w:rPr>
-        <w:t xml:space="preserve"> Para realizar la reserva del mismo, deberá esta </w:t>
-      </w:r>
-      <w:proofErr w:type="spellStart"/>
-      <w:r>
-        <w:rPr>
-          <w:i/>
-          <w:iCs/>
-        </w:rPr>
-        <w:t>loggeado</w:t>
-      </w:r>
-      <w:proofErr w:type="spellEnd"/>
-      <w:r>
-        <w:rPr>
-          <w:i/>
-          <w:iCs/>
-        </w:rPr>
-        <w:t>, de todas formas, podrá visualizar los paquetes y demás sin necesidad de estarlo. La página también contara con la posibilidad de que se pueda editar el perfil del mismo y visualizar los datos de su cuenta, además se tendrán usuarios administradores que serán aquellos que tengan permisos para administrar los distintos ABM de alojamiento, vuelo, actividad, etc.</w:t>
+        <w:t xml:space="preserve"> Para realizar la reserva del mismo, deberá esta loggeado, de todas formas, podrá visualizar los paquetes y demás sin necesidad de estarlo. La página también contara con la posibilidad de que se pueda editar el perfil del mismo y visualizar los datos de su cuenta, además se tendrán usuarios administradores que serán aquellos que tengan permisos para administrar los distintos ABM de alojamiento, vuelo, actividad, etc.</w:t>
       </w:r>
     </w:p>
     <w:p/>
@@ -2126,39 +2067,7 @@
           <w:i/>
           <w:iCs/>
         </w:rPr>
-        <w:t xml:space="preserve">-Se desarrollarán las distintas vistas propuestas en el maquetado, se utilizará </w:t>
-      </w:r>
-      <w:proofErr w:type="spellStart"/>
-      <w:r>
-        <w:rPr>
-          <w:i/>
-          <w:iCs/>
-        </w:rPr>
-        <w:t>VueJS</w:t>
-      </w:r>
-      <w:proofErr w:type="spellEnd"/>
-      <w:r>
-        <w:rPr>
-          <w:i/>
-          <w:iCs/>
-        </w:rPr>
-        <w:t xml:space="preserve"> para lo que es el desarrollo del Front-</w:t>
-      </w:r>
-      <w:proofErr w:type="spellStart"/>
-      <w:r>
-        <w:rPr>
-          <w:i/>
-          <w:iCs/>
-        </w:rPr>
-        <w:t>End</w:t>
-      </w:r>
-      <w:proofErr w:type="spellEnd"/>
-      <w:r>
-        <w:rPr>
-          <w:i/>
-          <w:iCs/>
-        </w:rPr>
-        <w:t>.</w:t>
+        <w:t>-Se desarrollarán las distintas vistas propuestas en el maquetado, se utilizará VueJS para lo que es el desarrollo del Front-End.</w:t>
       </w:r>
     </w:p>
     <w:p>
@@ -2173,23 +2082,7 @@
           <w:i/>
           <w:iCs/>
         </w:rPr>
-        <w:t>-Para el Back-</w:t>
-      </w:r>
-      <w:proofErr w:type="spellStart"/>
-      <w:r>
-        <w:rPr>
-          <w:i/>
-          <w:iCs/>
-        </w:rPr>
-        <w:t>End</w:t>
-      </w:r>
-      <w:proofErr w:type="spellEnd"/>
-      <w:r>
-        <w:rPr>
-          <w:i/>
-          <w:iCs/>
-        </w:rPr>
-        <w:t xml:space="preserve"> se utilizará .Net Core, se </w:t>
+        <w:t xml:space="preserve">-Para el Back-End se utilizará .Net Core, se </w:t>
       </w:r>
       <w:r>
         <w:rPr>
@@ -2231,23 +2124,7 @@
           <w:i/>
           <w:iCs/>
         </w:rPr>
-        <w:t xml:space="preserve"> de la base de datos y obteniéndola desde el Front-</w:t>
-      </w:r>
-      <w:proofErr w:type="spellStart"/>
-      <w:r>
-        <w:rPr>
-          <w:i/>
-          <w:iCs/>
-        </w:rPr>
-        <w:t>End</w:t>
-      </w:r>
-      <w:proofErr w:type="spellEnd"/>
-      <w:r>
-        <w:rPr>
-          <w:i/>
-          <w:iCs/>
-        </w:rPr>
-        <w:t xml:space="preserve"> a través de las peticiones solicitadas a las mismas.</w:t>
+        <w:t xml:space="preserve"> de la base de datos y obteniéndola desde el Front-End a través de las peticiones solicitadas a las mismas.</w:t>
       </w:r>
     </w:p>
     <w:p>
@@ -2289,7 +2166,7 @@
 </file>
 
 <file path=word/styles.xml><?xml version="1.0" encoding="utf-8"?>
-<w:styles xmlns:mc="http://schemas.openxmlformats.org/markup-compatibility/2006" xmlns:r="http://schemas.openxmlformats.org/officeDocument/2006/relationships" xmlns:w="http://schemas.openxmlformats.org/wordprocessingml/2006/main" xmlns:w14="http://schemas.microsoft.com/office/word/2010/wordml" xmlns:w15="http://schemas.microsoft.com/office/word/2012/wordml" xmlns:w16se="http://schemas.microsoft.com/office/word/2015/wordml/symex" mc:Ignorable="w14 w15 w16se">
+<w:styles xmlns:mc="http://schemas.openxmlformats.org/markup-compatibility/2006" xmlns:r="http://schemas.openxmlformats.org/officeDocument/2006/relationships" xmlns:w="http://schemas.openxmlformats.org/wordprocessingml/2006/main" xmlns:w14="http://schemas.microsoft.com/office/word/2010/wordml" xmlns:w15="http://schemas.microsoft.com/office/word/2012/wordml" xmlns:w16cex="http://schemas.microsoft.com/office/word/2018/wordml/cex" xmlns:w16cid="http://schemas.microsoft.com/office/word/2016/wordml/cid" xmlns:w16="http://schemas.microsoft.com/office/word/2018/wordml" xmlns:w16se="http://schemas.microsoft.com/office/word/2015/wordml/symex" mc:Ignorable="w14 w15 w16se w16cid w16 w16cex">
   <w:docDefaults>
     <w:rPrDefault>
       <w:rPr>
@@ -2305,7 +2182,7 @@
       </w:pPr>
     </w:pPrDefault>
   </w:docDefaults>
-  <w:latentStyles w:defLockedState="0" w:defUIPriority="99" w:defSemiHidden="0" w:defUnhideWhenUsed="0" w:defQFormat="0" w:count="371">
+  <w:latentStyles w:defLockedState="0" w:defUIPriority="99" w:defSemiHidden="0" w:defUnhideWhenUsed="0" w:defQFormat="0" w:count="376">
     <w:lsdException w:name="Normal" w:uiPriority="0" w:qFormat="1"/>
     <w:lsdException w:name="heading 1" w:uiPriority="9" w:qFormat="1"/>
     <w:lsdException w:name="heading 2" w:semiHidden="1" w:uiPriority="9" w:unhideWhenUsed="1" w:qFormat="1"/>
@@ -2411,7 +2288,6 @@
     <w:lsdException w:name="HTML Sample" w:semiHidden="1" w:unhideWhenUsed="1"/>
     <w:lsdException w:name="HTML Typewriter" w:semiHidden="1" w:unhideWhenUsed="1"/>
     <w:lsdException w:name="HTML Variable" w:semiHidden="1" w:unhideWhenUsed="1"/>
-    <w:lsdException w:name="Normal Table" w:semiHidden="1" w:unhideWhenUsed="1"/>
     <w:lsdException w:name="annotation subject" w:semiHidden="1" w:unhideWhenUsed="1"/>
     <w:lsdException w:name="No List" w:semiHidden="1" w:unhideWhenUsed="1"/>
     <w:lsdException w:name="Outline List 1" w:semiHidden="1" w:unhideWhenUsed="1"/>
@@ -2454,11 +2330,8 @@
     <w:lsdException w:name="Table Contemporary" w:semiHidden="1" w:unhideWhenUsed="1"/>
     <w:lsdException w:name="Table Elegant" w:semiHidden="1" w:unhideWhenUsed="1"/>
     <w:lsdException w:name="Table Professional" w:semiHidden="1" w:unhideWhenUsed="1"/>
-    <w:lsdException w:name="Table Subtle 1" w:semiHidden="1" w:unhideWhenUsed="1"/>
     <w:lsdException w:name="Table Subtle 2" w:semiHidden="1" w:unhideWhenUsed="1"/>
     <w:lsdException w:name="Table Web 1" w:semiHidden="1" w:unhideWhenUsed="1"/>
-    <w:lsdException w:name="Table Web 2" w:semiHidden="1" w:unhideWhenUsed="1"/>
-    <w:lsdException w:name="Table Web 3" w:semiHidden="1" w:unhideWhenUsed="1"/>
     <w:lsdException w:name="Balloon Text" w:semiHidden="1" w:unhideWhenUsed="1"/>
     <w:lsdException w:name="Table Grid" w:uiPriority="39"/>
     <w:lsdException w:name="Table Theme" w:semiHidden="1" w:unhideWhenUsed="1"/>
@@ -2677,6 +2550,11 @@
     <w:lsdException w:name="List Table 5 Dark Accent 6" w:uiPriority="50"/>
     <w:lsdException w:name="List Table 6 Colorful Accent 6" w:uiPriority="51"/>
     <w:lsdException w:name="List Table 7 Colorful Accent 6" w:uiPriority="52"/>
+    <w:lsdException w:name="Mention" w:semiHidden="1" w:unhideWhenUsed="1"/>
+    <w:lsdException w:name="Smart Hyperlink" w:semiHidden="1" w:unhideWhenUsed="1"/>
+    <w:lsdException w:name="Hashtag" w:semiHidden="1" w:unhideWhenUsed="1"/>
+    <w:lsdException w:name="Unresolved Mention" w:semiHidden="1" w:unhideWhenUsed="1"/>
+    <w:lsdException w:name="Smart Link" w:semiHidden="1" w:unhideWhenUsed="1"/>
   </w:latentStyles>
   <w:style w:type="paragraph" w:default="1" w:styleId="Normal">
     <w:name w:val="Normal"/>

</xml_diff>

<commit_message>
Agrego Link a Vuelo y Actividad
-Documentacion Actualizada
-Back Project Actualizado
-Scripts Actualizados
</commit_message>
<xml_diff>
--- a/Documentacion/Documento de Diseño de datos y flujo de informacion.docx
+++ b/Documentacion/Documento de Diseño de datos y flujo de informacion.docx
@@ -467,10 +467,10 @@
         </w:rPr>
         <w:lastRenderedPageBreak/>
         <w:drawing>
-          <wp:inline distT="0" distB="0" distL="0" distR="0" wp14:anchorId="30929594" wp14:editId="24A1BCF5">
-            <wp:extent cx="1689100" cy="1843896"/>
-            <wp:effectExtent l="0" t="0" r="6350" b="4445"/>
-            <wp:docPr id="3" name="Imagen 3"/>
+          <wp:inline distT="0" distB="0" distL="0" distR="0" wp14:anchorId="053FDBB3" wp14:editId="5B6432E4">
+            <wp:extent cx="1536700" cy="1797728"/>
+            <wp:effectExtent l="0" t="0" r="6350" b="0"/>
+            <wp:docPr id="2" name="Imagen 2"/>
             <wp:cNvGraphicFramePr>
               <a:graphicFrameLocks xmlns:a="http://schemas.openxmlformats.org/drawingml/2006/main" noChangeAspect="1"/>
             </wp:cNvGraphicFramePr>
@@ -490,7 +490,7 @@
                   <pic:spPr>
                     <a:xfrm>
                       <a:off x="0" y="0"/>
-                      <a:ext cx="1710068" cy="1866785"/>
+                      <a:ext cx="1564692" cy="1830475"/>
                     </a:xfrm>
                     <a:prstGeom prst="rect">
                       <a:avLst/>
@@ -513,10 +513,10 @@
           <w:noProof/>
         </w:rPr>
         <w:drawing>
-          <wp:inline distT="0" distB="0" distL="0" distR="0" wp14:anchorId="3C470054" wp14:editId="68272A1C">
-            <wp:extent cx="1904306" cy="1784350"/>
-            <wp:effectExtent l="0" t="0" r="1270" b="6350"/>
-            <wp:docPr id="15" name="Imagen 15"/>
+          <wp:inline distT="0" distB="0" distL="0" distR="0" wp14:anchorId="18DEF23C" wp14:editId="4221BE86">
+            <wp:extent cx="1563316" cy="1593850"/>
+            <wp:effectExtent l="0" t="0" r="0" b="6350"/>
+            <wp:docPr id="5" name="Imagen 5"/>
             <wp:cNvGraphicFramePr>
               <a:graphicFrameLocks xmlns:a="http://schemas.openxmlformats.org/drawingml/2006/main" noChangeAspect="1"/>
             </wp:cNvGraphicFramePr>
@@ -536,7 +536,7 @@
                   <pic:spPr>
                     <a:xfrm>
                       <a:off x="0" y="0"/>
-                      <a:ext cx="1931407" cy="1809744"/>
+                      <a:ext cx="1581895" cy="1612792"/>
                     </a:xfrm>
                     <a:prstGeom prst="rect">
                       <a:avLst/>
@@ -649,10 +649,10 @@
           <w:noProof/>
         </w:rPr>
         <w:drawing>
-          <wp:inline distT="0" distB="0" distL="0" distR="0" wp14:anchorId="41AD71FC" wp14:editId="797ECF70">
-            <wp:extent cx="1907971" cy="1778000"/>
-            <wp:effectExtent l="0" t="0" r="0" b="0"/>
-            <wp:docPr id="11" name="Imagen 11"/>
+          <wp:inline distT="0" distB="0" distL="0" distR="0" wp14:anchorId="199D6F48" wp14:editId="1F0A7C4E">
+            <wp:extent cx="1536700" cy="1621134"/>
+            <wp:effectExtent l="0" t="0" r="6350" b="0"/>
+            <wp:docPr id="6" name="Imagen 6"/>
             <wp:cNvGraphicFramePr>
               <a:graphicFrameLocks xmlns:a="http://schemas.openxmlformats.org/drawingml/2006/main" noChangeAspect="1"/>
             </wp:cNvGraphicFramePr>
@@ -672,7 +672,7 @@
                   <pic:spPr>
                     <a:xfrm>
                       <a:off x="0" y="0"/>
-                      <a:ext cx="1929001" cy="1797597"/>
+                      <a:ext cx="1560414" cy="1646150"/>
                     </a:xfrm>
                     <a:prstGeom prst="rect">
                       <a:avLst/>
@@ -695,10 +695,10 @@
           <w:noProof/>
         </w:rPr>
         <w:drawing>
-          <wp:inline distT="0" distB="0" distL="0" distR="0" wp14:anchorId="34E0704E" wp14:editId="7109A455">
-            <wp:extent cx="1968500" cy="1621561"/>
-            <wp:effectExtent l="0" t="0" r="0" b="0"/>
-            <wp:docPr id="19" name="Imagen 19"/>
+          <wp:inline distT="0" distB="0" distL="0" distR="0" wp14:anchorId="71182728" wp14:editId="77E3AC84">
+            <wp:extent cx="1689100" cy="1432607"/>
+            <wp:effectExtent l="0" t="0" r="6350" b="0"/>
+            <wp:docPr id="14" name="Imagen 14"/>
             <wp:cNvGraphicFramePr>
               <a:graphicFrameLocks xmlns:a="http://schemas.openxmlformats.org/drawingml/2006/main" noChangeAspect="1"/>
             </wp:cNvGraphicFramePr>
@@ -718,7 +718,7 @@
                   <pic:spPr>
                     <a:xfrm>
                       <a:off x="0" y="0"/>
-                      <a:ext cx="1984725" cy="1634926"/>
+                      <a:ext cx="1696527" cy="1438906"/>
                     </a:xfrm>
                     <a:prstGeom prst="rect">
                       <a:avLst/>

</xml_diff>

<commit_message>
Agrego ReservaFinalizada a Reserva + Apis
Modifico los archivos de siempre
</commit_message>
<xml_diff>
--- a/Documentacion/Documento de Diseño de datos y flujo de informacion.docx
+++ b/Documentacion/Documento de Diseño de datos y flujo de informacion.docx
@@ -377,10 +377,10 @@
           <w:noProof/>
         </w:rPr>
         <w:drawing>
-          <wp:inline distT="0" distB="0" distL="0" distR="0" wp14:anchorId="32C29FBF" wp14:editId="5BF45FDF">
-            <wp:extent cx="2011189" cy="1711756"/>
-            <wp:effectExtent l="0" t="0" r="8255" b="3175"/>
-            <wp:docPr id="9" name="Imagen 9"/>
+          <wp:inline distT="0" distB="0" distL="0" distR="0" wp14:anchorId="02E344A0" wp14:editId="009FC97C">
+            <wp:extent cx="1885950" cy="1677908"/>
+            <wp:effectExtent l="0" t="0" r="0" b="0"/>
+            <wp:docPr id="11" name="Imagen 11"/>
             <wp:cNvGraphicFramePr>
               <a:graphicFrameLocks xmlns:a="http://schemas.openxmlformats.org/drawingml/2006/main" noChangeAspect="1"/>
             </wp:cNvGraphicFramePr>
@@ -400,7 +400,7 @@
                   <pic:spPr>
                     <a:xfrm>
                       <a:off x="0" y="0"/>
-                      <a:ext cx="2049213" cy="1744119"/>
+                      <a:ext cx="1923066" cy="1710930"/>
                     </a:xfrm>
                     <a:prstGeom prst="rect">
                       <a:avLst/>
@@ -417,10 +417,10 @@
           <w:noProof/>
         </w:rPr>
         <w:drawing>
-          <wp:inline distT="0" distB="0" distL="0" distR="0" wp14:anchorId="1BA8E5B2" wp14:editId="107836D2">
-            <wp:extent cx="1570919" cy="1549400"/>
-            <wp:effectExtent l="0" t="0" r="0" b="0"/>
-            <wp:docPr id="13" name="Imagen 13"/>
+          <wp:inline distT="0" distB="0" distL="0" distR="0" wp14:anchorId="50EBA04C" wp14:editId="1D34665E">
+            <wp:extent cx="1771650" cy="1789104"/>
+            <wp:effectExtent l="0" t="0" r="0" b="1905"/>
+            <wp:docPr id="3" name="Imagen 3"/>
             <wp:cNvGraphicFramePr>
               <a:graphicFrameLocks xmlns:a="http://schemas.openxmlformats.org/drawingml/2006/main" noChangeAspect="1"/>
             </wp:cNvGraphicFramePr>
@@ -440,7 +440,7 @@
                   <pic:spPr>
                     <a:xfrm>
                       <a:off x="0" y="0"/>
-                      <a:ext cx="1582791" cy="1561110"/>
+                      <a:ext cx="1789328" cy="1806956"/>
                     </a:xfrm>
                     <a:prstGeom prst="rect">
                       <a:avLst/>

</xml_diff>

<commit_message>
Tabla Pasajero + Controlador Basico + Modificacion en todos los archivos, BDD, Doc, etc
</commit_message>
<xml_diff>
--- a/Documentacion/Documento de Diseño de datos y flujo de informacion.docx
+++ b/Documentacion/Documento de Diseño de datos y flujo de informacion.docx
@@ -454,23 +454,17 @@
       </w:r>
     </w:p>
     <w:p/>
-    <w:p/>
     <w:p>
-      <w:pPr>
-        <w:rPr>
-          <w:noProof/>
-        </w:rPr>
-      </w:pPr>
       <w:r>
         <w:rPr>
           <w:noProof/>
         </w:rPr>
         <w:lastRenderedPageBreak/>
         <w:drawing>
-          <wp:inline distT="0" distB="0" distL="0" distR="0" wp14:anchorId="053FDBB3" wp14:editId="5B6432E4">
-            <wp:extent cx="1536700" cy="1797728"/>
-            <wp:effectExtent l="0" t="0" r="6350" b="0"/>
-            <wp:docPr id="2" name="Imagen 2"/>
+          <wp:inline distT="0" distB="0" distL="0" distR="0" wp14:anchorId="66389A87" wp14:editId="503E48C6">
+            <wp:extent cx="1828800" cy="1728132"/>
+            <wp:effectExtent l="0" t="0" r="0" b="5715"/>
+            <wp:docPr id="13" name="Imagen 13"/>
             <wp:cNvGraphicFramePr>
               <a:graphicFrameLocks xmlns:a="http://schemas.openxmlformats.org/drawingml/2006/main" noChangeAspect="1"/>
             </wp:cNvGraphicFramePr>
@@ -490,7 +484,7 @@
                   <pic:spPr>
                     <a:xfrm>
                       <a:off x="0" y="0"/>
-                      <a:ext cx="1564692" cy="1830475"/>
+                      <a:ext cx="1852332" cy="1750369"/>
                     </a:xfrm>
                     <a:prstGeom prst="rect">
                       <a:avLst/>
@@ -503,20 +497,11 @@
         </w:drawing>
       </w:r>
       <w:r>
-        <w:rPr>
-          <w:noProof/>
-        </w:rPr>
-        <w:t xml:space="preserve"> </w:t>
-      </w:r>
-      <w:r>
-        <w:rPr>
-          <w:noProof/>
-        </w:rPr>
         <w:drawing>
-          <wp:inline distT="0" distB="0" distL="0" distR="0" wp14:anchorId="18DEF23C" wp14:editId="4221BE86">
-            <wp:extent cx="1563316" cy="1593850"/>
-            <wp:effectExtent l="0" t="0" r="0" b="6350"/>
-            <wp:docPr id="5" name="Imagen 5"/>
+          <wp:inline distT="0" distB="0" distL="0" distR="0" wp14:anchorId="154757A2" wp14:editId="413D5649">
+            <wp:extent cx="1697126" cy="1747042"/>
+            <wp:effectExtent l="0" t="0" r="0" b="5715"/>
+            <wp:docPr id="9" name="Imagen 9"/>
             <wp:cNvGraphicFramePr>
               <a:graphicFrameLocks xmlns:a="http://schemas.openxmlformats.org/drawingml/2006/main" noChangeAspect="1"/>
             </wp:cNvGraphicFramePr>
@@ -536,7 +521,7 @@
                   <pic:spPr>
                     <a:xfrm>
                       <a:off x="0" y="0"/>
-                      <a:ext cx="1581895" cy="1612792"/>
+                      <a:ext cx="1712860" cy="1763239"/>
                     </a:xfrm>
                     <a:prstGeom prst="rect">
                       <a:avLst/>
@@ -549,16 +534,22 @@
         </w:drawing>
       </w:r>
     </w:p>
+    <w:p/>
     <w:p>
+      <w:pPr>
+        <w:rPr>
+          <w:noProof/>
+        </w:rPr>
+      </w:pPr>
       <w:r>
         <w:rPr>
           <w:noProof/>
         </w:rPr>
         <w:drawing>
-          <wp:inline distT="0" distB="0" distL="0" distR="0" wp14:anchorId="0679B1F4" wp14:editId="6CF541F4">
-            <wp:extent cx="1993698" cy="1638300"/>
-            <wp:effectExtent l="0" t="0" r="6985" b="0"/>
-            <wp:docPr id="4" name="Imagen 4"/>
+          <wp:inline distT="0" distB="0" distL="0" distR="0" wp14:anchorId="053FDBB3" wp14:editId="5B6432E4">
+            <wp:extent cx="1536700" cy="1797728"/>
+            <wp:effectExtent l="0" t="0" r="6350" b="0"/>
+            <wp:docPr id="2" name="Imagen 2"/>
             <wp:cNvGraphicFramePr>
               <a:graphicFrameLocks xmlns:a="http://schemas.openxmlformats.org/drawingml/2006/main" noChangeAspect="1"/>
             </wp:cNvGraphicFramePr>
@@ -578,7 +569,7 @@
                   <pic:spPr>
                     <a:xfrm>
                       <a:off x="0" y="0"/>
-                      <a:ext cx="2007171" cy="1649371"/>
+                      <a:ext cx="1564692" cy="1830475"/>
                     </a:xfrm>
                     <a:prstGeom prst="rect">
                       <a:avLst/>
@@ -601,10 +592,10 @@
           <w:noProof/>
         </w:rPr>
         <w:drawing>
-          <wp:inline distT="0" distB="0" distL="0" distR="0" wp14:anchorId="267BE199" wp14:editId="1CF9F8E3">
-            <wp:extent cx="1799732" cy="1485900"/>
-            <wp:effectExtent l="0" t="0" r="0" b="0"/>
-            <wp:docPr id="17" name="Imagen 17"/>
+          <wp:inline distT="0" distB="0" distL="0" distR="0" wp14:anchorId="18DEF23C" wp14:editId="4221BE86">
+            <wp:extent cx="1563316" cy="1593850"/>
+            <wp:effectExtent l="0" t="0" r="0" b="6350"/>
+            <wp:docPr id="5" name="Imagen 5"/>
             <wp:cNvGraphicFramePr>
               <a:graphicFrameLocks xmlns:a="http://schemas.openxmlformats.org/drawingml/2006/main" noChangeAspect="1"/>
             </wp:cNvGraphicFramePr>
@@ -624,7 +615,7 @@
                   <pic:spPr>
                     <a:xfrm>
                       <a:off x="0" y="0"/>
-                      <a:ext cx="1817731" cy="1500761"/>
+                      <a:ext cx="1581895" cy="1612792"/>
                     </a:xfrm>
                     <a:prstGeom prst="rect">
                       <a:avLst/>
@@ -637,22 +628,16 @@
         </w:drawing>
       </w:r>
     </w:p>
-    <w:p/>
     <w:p>
-      <w:pPr>
-        <w:rPr>
-          <w:noProof/>
-        </w:rPr>
-      </w:pPr>
       <w:r>
         <w:rPr>
           <w:noProof/>
         </w:rPr>
         <w:drawing>
-          <wp:inline distT="0" distB="0" distL="0" distR="0" wp14:anchorId="199D6F48" wp14:editId="1F0A7C4E">
-            <wp:extent cx="1536700" cy="1621134"/>
-            <wp:effectExtent l="0" t="0" r="6350" b="0"/>
-            <wp:docPr id="6" name="Imagen 6"/>
+          <wp:inline distT="0" distB="0" distL="0" distR="0" wp14:anchorId="0679B1F4" wp14:editId="6CF541F4">
+            <wp:extent cx="1993698" cy="1638300"/>
+            <wp:effectExtent l="0" t="0" r="6985" b="0"/>
+            <wp:docPr id="4" name="Imagen 4"/>
             <wp:cNvGraphicFramePr>
               <a:graphicFrameLocks xmlns:a="http://schemas.openxmlformats.org/drawingml/2006/main" noChangeAspect="1"/>
             </wp:cNvGraphicFramePr>
@@ -672,7 +657,7 @@
                   <pic:spPr>
                     <a:xfrm>
                       <a:off x="0" y="0"/>
-                      <a:ext cx="1560414" cy="1646150"/>
+                      <a:ext cx="2007171" cy="1649371"/>
                     </a:xfrm>
                     <a:prstGeom prst="rect">
                       <a:avLst/>
@@ -695,10 +680,10 @@
           <w:noProof/>
         </w:rPr>
         <w:drawing>
-          <wp:inline distT="0" distB="0" distL="0" distR="0" wp14:anchorId="71182728" wp14:editId="77E3AC84">
-            <wp:extent cx="1689100" cy="1432607"/>
-            <wp:effectExtent l="0" t="0" r="6350" b="0"/>
-            <wp:docPr id="14" name="Imagen 14"/>
+          <wp:inline distT="0" distB="0" distL="0" distR="0" wp14:anchorId="267BE199" wp14:editId="1CF9F8E3">
+            <wp:extent cx="1799732" cy="1485900"/>
+            <wp:effectExtent l="0" t="0" r="0" b="0"/>
+            <wp:docPr id="17" name="Imagen 17"/>
             <wp:cNvGraphicFramePr>
               <a:graphicFrameLocks xmlns:a="http://schemas.openxmlformats.org/drawingml/2006/main" noChangeAspect="1"/>
             </wp:cNvGraphicFramePr>
@@ -718,7 +703,7 @@
                   <pic:spPr>
                     <a:xfrm>
                       <a:off x="0" y="0"/>
-                      <a:ext cx="1696527" cy="1438906"/>
+                      <a:ext cx="1817731" cy="1500761"/>
                     </a:xfrm>
                     <a:prstGeom prst="rect">
                       <a:avLst/>
@@ -731,6 +716,7 @@
         </w:drawing>
       </w:r>
     </w:p>
+    <w:p/>
     <w:p>
       <w:pPr>
         <w:rPr>
@@ -742,10 +728,10 @@
           <w:noProof/>
         </w:rPr>
         <w:drawing>
-          <wp:inline distT="0" distB="0" distL="0" distR="0" wp14:anchorId="49A86F91" wp14:editId="3A9CA4B5">
-            <wp:extent cx="1854994" cy="1809750"/>
-            <wp:effectExtent l="0" t="0" r="0" b="0"/>
-            <wp:docPr id="12" name="Imagen 12"/>
+          <wp:inline distT="0" distB="0" distL="0" distR="0" wp14:anchorId="199D6F48" wp14:editId="1F0A7C4E">
+            <wp:extent cx="1536700" cy="1621134"/>
+            <wp:effectExtent l="0" t="0" r="6350" b="0"/>
+            <wp:docPr id="6" name="Imagen 6"/>
             <wp:cNvGraphicFramePr>
               <a:graphicFrameLocks xmlns:a="http://schemas.openxmlformats.org/drawingml/2006/main" noChangeAspect="1"/>
             </wp:cNvGraphicFramePr>
@@ -765,7 +751,7 @@
                   <pic:spPr>
                     <a:xfrm>
                       <a:off x="0" y="0"/>
-                      <a:ext cx="1873850" cy="1828146"/>
+                      <a:ext cx="1560414" cy="1646150"/>
                     </a:xfrm>
                     <a:prstGeom prst="rect">
                       <a:avLst/>
@@ -788,10 +774,10 @@
           <w:noProof/>
         </w:rPr>
         <w:drawing>
-          <wp:inline distT="0" distB="0" distL="0" distR="0" wp14:anchorId="40E0AA0A" wp14:editId="6E906838">
-            <wp:extent cx="1771035" cy="1663700"/>
-            <wp:effectExtent l="0" t="0" r="635" b="0"/>
-            <wp:docPr id="21" name="Imagen 21"/>
+          <wp:inline distT="0" distB="0" distL="0" distR="0" wp14:anchorId="71182728" wp14:editId="77E3AC84">
+            <wp:extent cx="1689100" cy="1432607"/>
+            <wp:effectExtent l="0" t="0" r="6350" b="0"/>
+            <wp:docPr id="14" name="Imagen 14"/>
             <wp:cNvGraphicFramePr>
               <a:graphicFrameLocks xmlns:a="http://schemas.openxmlformats.org/drawingml/2006/main" noChangeAspect="1"/>
             </wp:cNvGraphicFramePr>
@@ -811,7 +797,7 @@
                   <pic:spPr>
                     <a:xfrm>
                       <a:off x="0" y="0"/>
-                      <a:ext cx="1777771" cy="1670028"/>
+                      <a:ext cx="1696527" cy="1438906"/>
                     </a:xfrm>
                     <a:prstGeom prst="rect">
                       <a:avLst/>
@@ -834,11 +820,12 @@
         <w:rPr>
           <w:noProof/>
         </w:rPr>
+        <w:lastRenderedPageBreak/>
         <w:drawing>
-          <wp:inline distT="0" distB="0" distL="0" distR="0" wp14:anchorId="3F9DDAAF" wp14:editId="5D64847A">
-            <wp:extent cx="2092147" cy="755312"/>
-            <wp:effectExtent l="0" t="0" r="3810" b="6985"/>
-            <wp:docPr id="27" name="Imagen 27"/>
+          <wp:inline distT="0" distB="0" distL="0" distR="0" wp14:anchorId="49A86F91" wp14:editId="3A9CA4B5">
+            <wp:extent cx="1854994" cy="1809750"/>
+            <wp:effectExtent l="0" t="0" r="0" b="0"/>
+            <wp:docPr id="12" name="Imagen 12"/>
             <wp:cNvGraphicFramePr>
               <a:graphicFrameLocks xmlns:a="http://schemas.openxmlformats.org/drawingml/2006/main" noChangeAspect="1"/>
             </wp:cNvGraphicFramePr>
@@ -858,7 +845,7 @@
                   <pic:spPr>
                     <a:xfrm>
                       <a:off x="0" y="0"/>
-                      <a:ext cx="2118499" cy="764826"/>
+                      <a:ext cx="1873850" cy="1828146"/>
                     </a:xfrm>
                     <a:prstGeom prst="rect">
                       <a:avLst/>
@@ -879,13 +866,12 @@
       <w:r>
         <w:rPr>
           <w:noProof/>
-          <w:lang w:val="en-US"/>
         </w:rPr>
         <w:drawing>
-          <wp:inline distT="0" distB="0" distL="0" distR="0" wp14:anchorId="0E892DCF" wp14:editId="3FAF04F0">
-            <wp:extent cx="1581150" cy="800100"/>
-            <wp:effectExtent l="0" t="0" r="0" b="0"/>
-            <wp:docPr id="16" name="Imagen 16"/>
+          <wp:inline distT="0" distB="0" distL="0" distR="0" wp14:anchorId="40E0AA0A" wp14:editId="6E906838">
+            <wp:extent cx="1771035" cy="1663700"/>
+            <wp:effectExtent l="0" t="0" r="635" b="0"/>
+            <wp:docPr id="21" name="Imagen 21"/>
             <wp:cNvGraphicFramePr>
               <a:graphicFrameLocks xmlns:a="http://schemas.openxmlformats.org/drawingml/2006/main" noChangeAspect="1"/>
             </wp:cNvGraphicFramePr>
@@ -905,7 +891,7 @@
                   <pic:spPr>
                     <a:xfrm>
                       <a:off x="0" y="0"/>
-                      <a:ext cx="1581150" cy="800100"/>
+                      <a:ext cx="1777771" cy="1670028"/>
                     </a:xfrm>
                     <a:prstGeom prst="rect">
                       <a:avLst/>
@@ -928,12 +914,11 @@
         <w:rPr>
           <w:noProof/>
         </w:rPr>
-        <w:lastRenderedPageBreak/>
         <w:drawing>
-          <wp:inline distT="0" distB="0" distL="0" distR="0" wp14:anchorId="0BBC14CB" wp14:editId="582F6596">
-            <wp:extent cx="2099462" cy="678868"/>
-            <wp:effectExtent l="0" t="0" r="0" b="6985"/>
-            <wp:docPr id="28" name="Imagen 28"/>
+          <wp:inline distT="0" distB="0" distL="0" distR="0" wp14:anchorId="3F9DDAAF" wp14:editId="5D64847A">
+            <wp:extent cx="2092147" cy="755312"/>
+            <wp:effectExtent l="0" t="0" r="3810" b="6985"/>
+            <wp:docPr id="27" name="Imagen 27"/>
             <wp:cNvGraphicFramePr>
               <a:graphicFrameLocks xmlns:a="http://schemas.openxmlformats.org/drawingml/2006/main" noChangeAspect="1"/>
             </wp:cNvGraphicFramePr>
@@ -953,7 +938,7 @@
                   <pic:spPr>
                     <a:xfrm>
                       <a:off x="0" y="0"/>
-                      <a:ext cx="2172079" cy="702349"/>
+                      <a:ext cx="2118499" cy="764826"/>
                     </a:xfrm>
                     <a:prstGeom prst="rect">
                       <a:avLst/>
@@ -977,10 +962,10 @@
           <w:lang w:val="en-US"/>
         </w:rPr>
         <w:drawing>
-          <wp:inline distT="0" distB="0" distL="0" distR="0" wp14:anchorId="1B8C1AFD" wp14:editId="68F40E8F">
-            <wp:extent cx="1571625" cy="752475"/>
-            <wp:effectExtent l="0" t="0" r="9525" b="9525"/>
-            <wp:docPr id="18" name="Imagen 18"/>
+          <wp:inline distT="0" distB="0" distL="0" distR="0" wp14:anchorId="0E892DCF" wp14:editId="3FAF04F0">
+            <wp:extent cx="1581150" cy="800100"/>
+            <wp:effectExtent l="0" t="0" r="0" b="0"/>
+            <wp:docPr id="16" name="Imagen 16"/>
             <wp:cNvGraphicFramePr>
               <a:graphicFrameLocks xmlns:a="http://schemas.openxmlformats.org/drawingml/2006/main" noChangeAspect="1"/>
             </wp:cNvGraphicFramePr>
@@ -1000,6 +985,100 @@
                   <pic:spPr>
                     <a:xfrm>
                       <a:off x="0" y="0"/>
+                      <a:ext cx="1581150" cy="800100"/>
+                    </a:xfrm>
+                    <a:prstGeom prst="rect">
+                      <a:avLst/>
+                    </a:prstGeom>
+                  </pic:spPr>
+                </pic:pic>
+              </a:graphicData>
+            </a:graphic>
+          </wp:inline>
+        </w:drawing>
+      </w:r>
+    </w:p>
+    <w:p>
+      <w:pPr>
+        <w:rPr>
+          <w:noProof/>
+        </w:rPr>
+      </w:pPr>
+      <w:r>
+        <w:rPr>
+          <w:noProof/>
+        </w:rPr>
+        <w:drawing>
+          <wp:inline distT="0" distB="0" distL="0" distR="0" wp14:anchorId="0BBC14CB" wp14:editId="582F6596">
+            <wp:extent cx="2099462" cy="678868"/>
+            <wp:effectExtent l="0" t="0" r="0" b="6985"/>
+            <wp:docPr id="28" name="Imagen 28"/>
+            <wp:cNvGraphicFramePr>
+              <a:graphicFrameLocks xmlns:a="http://schemas.openxmlformats.org/drawingml/2006/main" noChangeAspect="1"/>
+            </wp:cNvGraphicFramePr>
+            <a:graphic xmlns:a="http://schemas.openxmlformats.org/drawingml/2006/main">
+              <a:graphicData uri="http://schemas.openxmlformats.org/drawingml/2006/picture">
+                <pic:pic xmlns:pic="http://schemas.openxmlformats.org/drawingml/2006/picture">
+                  <pic:nvPicPr>
+                    <pic:cNvPr id="1" name=""/>
+                    <pic:cNvPicPr/>
+                  </pic:nvPicPr>
+                  <pic:blipFill>
+                    <a:blip r:embed="rId22"/>
+                    <a:stretch>
+                      <a:fillRect/>
+                    </a:stretch>
+                  </pic:blipFill>
+                  <pic:spPr>
+                    <a:xfrm>
+                      <a:off x="0" y="0"/>
+                      <a:ext cx="2172079" cy="702349"/>
+                    </a:xfrm>
+                    <a:prstGeom prst="rect">
+                      <a:avLst/>
+                    </a:prstGeom>
+                  </pic:spPr>
+                </pic:pic>
+              </a:graphicData>
+            </a:graphic>
+          </wp:inline>
+        </w:drawing>
+      </w:r>
+      <w:r>
+        <w:rPr>
+          <w:noProof/>
+        </w:rPr>
+        <w:t xml:space="preserve"> </w:t>
+      </w:r>
+      <w:r>
+        <w:rPr>
+          <w:noProof/>
+          <w:lang w:val="en-US"/>
+        </w:rPr>
+        <w:drawing>
+          <wp:inline distT="0" distB="0" distL="0" distR="0" wp14:anchorId="1B8C1AFD" wp14:editId="68F40E8F">
+            <wp:extent cx="1571625" cy="752475"/>
+            <wp:effectExtent l="0" t="0" r="9525" b="9525"/>
+            <wp:docPr id="18" name="Imagen 18"/>
+            <wp:cNvGraphicFramePr>
+              <a:graphicFrameLocks xmlns:a="http://schemas.openxmlformats.org/drawingml/2006/main" noChangeAspect="1"/>
+            </wp:cNvGraphicFramePr>
+            <a:graphic xmlns:a="http://schemas.openxmlformats.org/drawingml/2006/main">
+              <a:graphicData uri="http://schemas.openxmlformats.org/drawingml/2006/picture">
+                <pic:pic xmlns:pic="http://schemas.openxmlformats.org/drawingml/2006/picture">
+                  <pic:nvPicPr>
+                    <pic:cNvPr id="1" name=""/>
+                    <pic:cNvPicPr/>
+                  </pic:nvPicPr>
+                  <pic:blipFill>
+                    <a:blip r:embed="rId23"/>
+                    <a:stretch>
+                      <a:fillRect/>
+                    </a:stretch>
+                  </pic:blipFill>
+                  <pic:spPr>
+                    <a:xfrm>
+                      <a:off x="0" y="0"/>
                       <a:ext cx="1571625" cy="752475"/>
                     </a:xfrm>
                     <a:prstGeom prst="rect">
@@ -1421,6 +1500,7 @@
           <w:i/>
           <w:iCs/>
         </w:rPr>
+        <w:lastRenderedPageBreak/>
         <w:tab/>
       </w:r>
       <w:r>
@@ -1863,7 +1943,6 @@
           <w:i/>
           <w:iCs/>
         </w:rPr>
-        <w:lastRenderedPageBreak/>
         <w:tab/>
       </w:r>
       <w:r>

</xml_diff>

<commit_message>
Campos FechaEntrada y FechaSalida en reserva
</commit_message>
<xml_diff>
--- a/Documentacion/Documento de Diseño de datos y flujo de informacion.docx
+++ b/Documentacion/Documento de Diseño de datos y flujo de informacion.docx
@@ -377,10 +377,10 @@
           <w:noProof/>
         </w:rPr>
         <w:drawing>
-          <wp:inline distT="0" distB="0" distL="0" distR="0" wp14:anchorId="02E344A0" wp14:editId="009FC97C">
-            <wp:extent cx="1885950" cy="1677908"/>
-            <wp:effectExtent l="0" t="0" r="0" b="0"/>
-            <wp:docPr id="11" name="Imagen 11"/>
+          <wp:inline distT="0" distB="0" distL="0" distR="0" wp14:anchorId="3BAB9F03" wp14:editId="03CCD255">
+            <wp:extent cx="2304692" cy="1762125"/>
+            <wp:effectExtent l="0" t="0" r="635" b="0"/>
+            <wp:docPr id="19" name="Imagen 19"/>
             <wp:cNvGraphicFramePr>
               <a:graphicFrameLocks xmlns:a="http://schemas.openxmlformats.org/drawingml/2006/main" noChangeAspect="1"/>
             </wp:cNvGraphicFramePr>
@@ -400,7 +400,7 @@
                   <pic:spPr>
                     <a:xfrm>
                       <a:off x="0" y="0"/>
-                      <a:ext cx="1923066" cy="1710930"/>
+                      <a:ext cx="2354265" cy="1800028"/>
                     </a:xfrm>
                     <a:prstGeom prst="rect">
                       <a:avLst/>
@@ -417,10 +417,10 @@
           <w:noProof/>
         </w:rPr>
         <w:drawing>
-          <wp:inline distT="0" distB="0" distL="0" distR="0" wp14:anchorId="50EBA04C" wp14:editId="1D34665E">
-            <wp:extent cx="1771650" cy="1789104"/>
-            <wp:effectExtent l="0" t="0" r="0" b="1905"/>
-            <wp:docPr id="3" name="Imagen 3"/>
+          <wp:inline distT="0" distB="0" distL="0" distR="0" wp14:anchorId="6E4CDDCE" wp14:editId="39F0DB47">
+            <wp:extent cx="1425178" cy="1628775"/>
+            <wp:effectExtent l="0" t="0" r="3810" b="0"/>
+            <wp:docPr id="15" name="Imagen 15"/>
             <wp:cNvGraphicFramePr>
               <a:graphicFrameLocks xmlns:a="http://schemas.openxmlformats.org/drawingml/2006/main" noChangeAspect="1"/>
             </wp:cNvGraphicFramePr>
@@ -440,7 +440,7 @@
                   <pic:spPr>
                     <a:xfrm>
                       <a:off x="0" y="0"/>
-                      <a:ext cx="1789328" cy="1806956"/>
+                      <a:ext cx="1442901" cy="1649030"/>
                     </a:xfrm>
                     <a:prstGeom prst="rect">
                       <a:avLst/>
@@ -497,6 +497,9 @@
         </w:drawing>
       </w:r>
       <w:r>
+        <w:rPr>
+          <w:noProof/>
+        </w:rPr>
         <w:drawing>
           <wp:inline distT="0" distB="0" distL="0" distR="0" wp14:anchorId="154757A2" wp14:editId="413D5649">
             <wp:extent cx="1697126" cy="1747042"/>

</xml_diff>